<commit_message>
docs changes. Large piggy implemantation
</commit_message>
<xml_diff>
--- a/Documents.docx
+++ b/Documents.docx
@@ -336,8 +336,6 @@
       </w:pPr>
       <w:r>
         <w:rPr>
-          <w:b/>
-          <w:bCs/>
           <w:sz w:val="24"/>
           <w:szCs w:val="24"/>
         </w:rPr>
@@ -350,14 +348,14 @@
           <w:sz w:val="24"/>
           <w:szCs w:val="24"/>
         </w:rPr>
-        <w:t>/</w:t>
-      </w:r>
-      <w:r>
-        <w:rPr>
-          <w:sz w:val="24"/>
-          <w:szCs w:val="24"/>
-        </w:rPr>
-        <w:t>Large piggy spawner (spawn large pigs)</w:t>
+        <w:t>+</w:t>
+      </w:r>
+      <w:r>
+        <w:rPr>
+          <w:sz w:val="24"/>
+          <w:szCs w:val="24"/>
+        </w:rPr>
+        <w:t>Small piggy spawner (spawn small pigs)</w:t>
       </w:r>
       <w:r>
         <w:rPr>
@@ -390,45 +388,6 @@
           <w:szCs w:val="24"/>
         </w:rPr>
         <w:t>+</w:t>
-      </w:r>
-      <w:r>
-        <w:rPr>
-          <w:sz w:val="24"/>
-          <w:szCs w:val="24"/>
-        </w:rPr>
-        <w:t>Small piggy spawner (spawn small pigs)</w:t>
-      </w:r>
-      <w:r>
-        <w:rPr>
-          <w:sz w:val="24"/>
-          <w:szCs w:val="24"/>
-        </w:rPr>
-        <w:t>.</w:t>
-      </w:r>
-    </w:p>
-    <w:p>
-      <w:pPr>
-        <w:pStyle w:val="Geenafstand"/>
-        <w:rPr>
-          <w:sz w:val="24"/>
-          <w:szCs w:val="24"/>
-        </w:rPr>
-      </w:pPr>
-      <w:r>
-        <w:rPr>
-          <w:sz w:val="24"/>
-          <w:szCs w:val="24"/>
-        </w:rPr>
-        <w:tab/>
-      </w:r>
-      <w:r>
-        <w:rPr>
-          <w:b/>
-          <w:bCs/>
-          <w:sz w:val="24"/>
-          <w:szCs w:val="24"/>
-        </w:rPr>
-        <w:t>/</w:t>
       </w:r>
       <w:r>
         <w:rPr>
@@ -661,7 +620,35 @@
           <w:sz w:val="24"/>
           <w:szCs w:val="24"/>
         </w:rPr>
-        <w:t xml:space="preserve"> hit piggies. One shot one kill)</w:t>
+        <w:t xml:space="preserve"> hit piggies. </w:t>
+      </w:r>
+      <w:r>
+        <w:rPr>
+          <w:sz w:val="24"/>
+          <w:szCs w:val="24"/>
+        </w:rPr>
+        <w:t>Small piggies = o</w:t>
+      </w:r>
+      <w:r>
+        <w:rPr>
+          <w:sz w:val="24"/>
+          <w:szCs w:val="24"/>
+        </w:rPr>
+        <w:t>ne shot kill</w:t>
+      </w:r>
+      <w:r>
+        <w:rPr>
+          <w:sz w:val="24"/>
+          <w:szCs w:val="24"/>
+        </w:rPr>
+        <w:t>, large piggies = two shot kill</w:t>
+      </w:r>
+      <w:r>
+        <w:rPr>
+          <w:sz w:val="24"/>
+          <w:szCs w:val="24"/>
+        </w:rPr>
+        <w:t>)</w:t>
       </w:r>
       <w:r>
         <w:rPr>

</xml_diff>